<commit_message>
Soy subnormal no habia guardado el word
Sanz espabila
</commit_message>
<xml_diff>
--- a/Practica2/MemoriaP2.docx
+++ b/Practica2/MemoriaP2.docx
@@ -4530,7 +4530,15 @@
         <w:spacing w:line="276" w:lineRule="auto"/>
       </w:pPr>
       <w:r>
-        <w:t xml:space="preserve">Mediante experimentación y por observación , se comprueba a simple vista que cuando los coeficientes son superiores a 1 el amigobot es incapaz de seguir la circunferencia a la distancia de separación definida de 2m. </w:t>
+        <w:t xml:space="preserve">Mediante experimentación y por observación , se comprueba a simple vista que cuando los coeficientes son superiores a 1 el </w:t>
+      </w:r>
+      <w:proofErr w:type="spellStart"/>
+      <w:r>
+        <w:t>amigobot</w:t>
+      </w:r>
+      <w:proofErr w:type="spellEnd"/>
+      <w:r>
+        <w:t xml:space="preserve"> es incapaz de seguir la circunferencia a la distancia de separación definida de 2m. </w:t>
       </w:r>
     </w:p>
     <w:p>
@@ -4538,7 +4546,15 @@
         <w:spacing w:line="276" w:lineRule="auto"/>
       </w:pPr>
       <w:r>
-        <w:t>Analizando este comportamiento con los valores de Eori y Edist, sumándole la experiencia de la anterior práctica en la que los valores probados con el Amigobot llegaban a un máximo de 0.9 rad/s de velocidad angular, buscamos los valores máximos Eori y Edist de una simulación que siga la circunferencia y comprobamos por que coeficiente podría multiplicarse para no superar el máximo de velocidad angular experimentado.</w:t>
+        <w:t xml:space="preserve">Analizando este comportamiento con los valores de Eori y Edist, sumándole la experiencia de la anterior práctica en la que los valores probados con el Amigobot llegaban a un máximo de 0.9 rad/s de velocidad angular, buscamos los valores máximos Eori y Edist de una simulación que siga la circunferencia y comprobamos </w:t>
+      </w:r>
+      <w:proofErr w:type="spellStart"/>
+      <w:r>
+        <w:t>por que</w:t>
+      </w:r>
+      <w:proofErr w:type="spellEnd"/>
+      <w:r>
+        <w:t xml:space="preserve"> coeficiente podría multiplicarse para no superar el máximo de velocidad angular experimentado.</w:t>
       </w:r>
     </w:p>
     <w:p>
@@ -4970,117 +4986,113 @@
       <w:r>
         <w:t>6</w:t>
       </w:r>
+      <w:r>
+        <w:t xml:space="preserve"> para Kd</w:t>
+      </w:r>
+      <w:r>
+        <w:t>.</w:t>
+      </w:r>
+    </w:p>
+    <w:p>
+      <w:pPr>
+        <w:spacing w:line="276" w:lineRule="auto"/>
+      </w:pPr>
+      <w:r>
+        <w:t xml:space="preserve">Para acabar también </w:t>
+      </w:r>
+      <w:proofErr w:type="gramStart"/>
+      <w:r>
+        <w:t>añadir</w:t>
+      </w:r>
+      <w:proofErr w:type="gramEnd"/>
+      <w:r>
+        <w:t xml:space="preserve"> </w:t>
+      </w:r>
+      <w:r>
+        <w:t>que,</w:t>
+      </w:r>
+      <w:r>
+        <w:t xml:space="preserve"> en algunos casos de combinaciones con coeficientes superiores a los resueltos en el experimento, se consiguen en muchos casos un seguimiento más </w:t>
+      </w:r>
+      <w:r>
+        <w:t>preciso,</w:t>
+      </w:r>
+      <w:r>
+        <w:t xml:space="preserve"> pero por contrapartida en alguna simulación pierden el rumbo y no consiguen orientarse con la pared.</w:t>
+      </w:r>
+    </w:p>
+    <w:p>
+      <w:pPr>
+        <w:shd w:val="clear" w:color="auto" w:fill="F9D3A1" w:themeFill="accent1" w:themeFillTint="66"/>
+        <w:spacing w:line="276" w:lineRule="auto"/>
+      </w:pPr>
+      <w:r>
+        <w:t>Documente mediante simulaciones el efecto de anular Kd</w:t>
+      </w:r>
+    </w:p>
+    <w:p>
+      <w:pPr>
+        <w:spacing w:line="276" w:lineRule="auto"/>
+      </w:pPr>
+      <w:r>
+        <w:t>El anulamiento de Kd significa que a la hora de calcular la velocidad angular del Amigobot</w:t>
+      </w:r>
+      <w:r>
+        <w:t>,</w:t>
+      </w:r>
+      <w:r>
+        <w:t xml:space="preserve"> el error de distancia no se tiene </w:t>
+      </w:r>
+      <w:r>
+        <w:t xml:space="preserve">en </w:t>
+      </w:r>
+      <w:r>
+        <w:t>cuenta, por lo que este sigue la trayectoria de la circunferencia acercándose poco a poco a ella siendo cuestión de tiempo dependiendo del valor del coeficiente Ko que choque con la circunferencia.</w:t>
+      </w:r>
+    </w:p>
+    <w:p>
+      <w:pPr>
+        <w:shd w:val="clear" w:color="auto" w:fill="F9D3A1" w:themeFill="accent1" w:themeFillTint="66"/>
+        <w:spacing w:line="276" w:lineRule="auto"/>
+      </w:pPr>
+      <w:r>
+        <w:t>Documente mediante simulaciones el efecto de anular Ko</w:t>
+      </w:r>
+    </w:p>
+    <w:p>
+      <w:pPr>
+        <w:spacing w:line="276" w:lineRule="auto"/>
+      </w:pPr>
+      <w:r>
+        <w:t xml:space="preserve">El anulamiento de Ko significa que a la hora de </w:t>
+      </w:r>
+      <w:r>
+        <w:t>calcular la velocidad angular del Amigobot, el error de rotación no se tiene en cuenta, por lo que este sigue la trayectoria que debería seguir de manera oscilatoria, acercándose y alejándose de esta ruta con coeficientes Kd bajos (0.1 o 0.2), mientras que con mayores coeficientes se desorienta.</w:t>
+      </w:r>
+    </w:p>
+    <w:p>
+      <w:pPr>
+        <w:shd w:val="clear" w:color="auto" w:fill="F9D3A1" w:themeFill="accent1" w:themeFillTint="66"/>
+        <w:spacing w:line="276" w:lineRule="auto"/>
+      </w:pPr>
+      <w:r>
+        <w:t>Documente mediante simulaciones de qué manera influye el valor de la velocidad lineal V del robot en el seguimiento de la trayectoria. Recuerde que el valor de V lo fija el usuario ya que el controlador se encarga de ajustar sólo la velocidad angular.</w:t>
+      </w:r>
+    </w:p>
+    <w:p>
+      <w:pPr>
+        <w:spacing w:line="276" w:lineRule="auto"/>
+      </w:pPr>
+      <w:r>
+        <w:t>La variación de la velocidad lineal supondrá un efecto directo en la velocidad con la que el robot recorre el perímetro de la circunferencia la cuál significará una mayor o menor distancia recorrida en el tiempo de ejecución del bucle que mueve al robot, además de una relación proporcional con la precisión a la hora de seguir el trazo a la distancia prefijada.</w:t>
+      </w:r>
       <w:bookmarkStart w:id="2" w:name="_GoBack"/>
       <w:bookmarkEnd w:id="2"/>
-      <w:r>
-        <w:t xml:space="preserve"> para Kd</w:t>
-      </w:r>
-      <w:r>
-        <w:t>.</w:t>
-      </w:r>
     </w:p>
     <w:p>
       <w:pPr>
         <w:spacing w:line="276" w:lineRule="auto"/>
       </w:pPr>
-      <w:r>
-        <w:t xml:space="preserve">Para acabar también añadir </w:t>
-      </w:r>
-      <w:r>
-        <w:t>que,</w:t>
-      </w:r>
-      <w:r>
-        <w:t xml:space="preserve"> en algunos casos de combinaciones con coeficientes superiores a los resueltos en el experimento, se consiguen en muchos casos un seguimiento más </w:t>
-      </w:r>
-      <w:r>
-        <w:t>preciso,</w:t>
-      </w:r>
-      <w:r>
-        <w:t xml:space="preserve"> pero por contrapartida en alguna simulación pierden el rumbo y no consiguen orientarse con la pared.</w:t>
-      </w:r>
-    </w:p>
-    <w:p>
-      <w:pPr>
-        <w:shd w:val="clear" w:color="auto" w:fill="F9D3A1" w:themeFill="accent1" w:themeFillTint="66"/>
-        <w:spacing w:line="276" w:lineRule="auto"/>
-      </w:pPr>
-      <w:r>
-        <w:t>Documente mediante simulaciones el efecto de anular Kd</w:t>
-      </w:r>
-    </w:p>
-    <w:p>
-      <w:pPr>
-        <w:spacing w:line="276" w:lineRule="auto"/>
-      </w:pPr>
-      <w:r>
-        <w:t>El anulamiento de Kd significa que a la hora de calcular la velocidad angular del Amigobot</w:t>
-      </w:r>
-      <w:r>
-        <w:t>,</w:t>
-      </w:r>
-      <w:r>
-        <w:t xml:space="preserve"> el error de distancia no se tiene </w:t>
-      </w:r>
-      <w:r>
-        <w:t xml:space="preserve">en </w:t>
-      </w:r>
-      <w:r>
-        <w:t>cuenta, por lo que este sigue la trayectoria de la circunferencia acercándose poco a poco a ella siendo cuestión de tiempo dependiendo del valor del coeficiente Ko que choque con la circunferencia.</w:t>
-      </w:r>
-    </w:p>
-    <w:p>
-      <w:pPr>
-        <w:shd w:val="clear" w:color="auto" w:fill="F9D3A1" w:themeFill="accent1" w:themeFillTint="66"/>
-        <w:spacing w:line="276" w:lineRule="auto"/>
-      </w:pPr>
-      <w:r>
-        <w:t>Documente mediante simulaciones el efecto de anular Ko</w:t>
-      </w:r>
-    </w:p>
-    <w:p>
-      <w:pPr>
-        <w:spacing w:line="276" w:lineRule="auto"/>
-      </w:pPr>
-      <w:r>
-        <w:t xml:space="preserve">El anulamiento de Ko significa que a la hora de </w:t>
-      </w:r>
-      <w:r>
-        <w:t>calcular la velocidad angular del Amigobot, el error de rotación no se tiene en cuenta, por lo que este sigue la trayectoria que debería seguir de manera oscilatoria, acercándose y alejándose de esta ruta con coeficientes Kd bajos (0.1 o 0.2), mientras que con mayores coeficientes se desorienta.</w:t>
-      </w:r>
-    </w:p>
-    <w:p>
-      <w:pPr>
-        <w:shd w:val="clear" w:color="auto" w:fill="F9D3A1" w:themeFill="accent1" w:themeFillTint="66"/>
-        <w:spacing w:line="276" w:lineRule="auto"/>
-      </w:pPr>
-      <w:r>
-        <w:t>Documente mediante simulaciones de qué manera influye el valor de la velocidad lineal V del robot en el seguimiento de la trayectoria. Recuerde que el valor de V lo fija el usuario ya que el controlador se encarga de ajustar sólo la velocidad angular.</w:t>
-      </w:r>
-    </w:p>
-    <w:p>
-      <w:pPr>
-        <w:spacing w:line="276" w:lineRule="auto"/>
-      </w:pPr>
-      <w:r>
-        <w:t>Miau</w:t>
-      </w:r>
-    </w:p>
-    <w:p>
-      <w:pPr>
-        <w:shd w:val="clear" w:color="auto" w:fill="BFBFBF" w:themeFill="background1" w:themeFillShade="BF"/>
-        <w:spacing w:line="276" w:lineRule="auto"/>
-      </w:pPr>
-      <w:r>
-        <w:t>Pruebe el controlador realizado en el robot real y documente el funcionamiento de este controlador, identificando los posibles problemas derivados de realizar medidas reales con un sónar</w:t>
-      </w:r>
-    </w:p>
-    <w:p>
-      <w:pPr>
-        <w:spacing w:line="276" w:lineRule="auto"/>
-      </w:pPr>
-      <w:r>
-        <w:t>Miau</w:t>
-      </w:r>
     </w:p>
     <w:sectPr>
       <w:pgSz w:w="11906" w:h="16838"/>
@@ -6751,7 +6763,7 @@
 </file>
 
 <file path=customXml/itemProps1.xml><?xml version="1.0" encoding="utf-8"?>
-<ds:datastoreItem xmlns:ds="http://schemas.openxmlformats.org/officeDocument/2006/customXml" ds:itemID="{117FE47F-9165-4365-AB5B-6C14733B5FD3}">
+<ds:datastoreItem xmlns:ds="http://schemas.openxmlformats.org/officeDocument/2006/customXml" ds:itemID="{1371E35F-6D5A-44F8-B0D7-473A97970AE8}">
   <ds:schemaRefs>
     <ds:schemaRef ds:uri="http://schemas.openxmlformats.org/officeDocument/2006/bibliography"/>
   </ds:schemaRefs>

</xml_diff>

<commit_message>
ahora si que ise un merge wey
Fui advertido pero el merge me llamaba
</commit_message>
<xml_diff>
--- a/Practica2/MemoriaP2.docx
+++ b/Practica2/MemoriaP2.docx
@@ -4629,36 +4629,6 @@
     </w:p>
     <w:p>
       <w:pPr>
-        <w:spacing w:line="276" w:lineRule="auto"/>
-      </w:pPr>
-    </w:p>
-    <w:p>
-      <w:pPr>
-        <w:spacing w:line="276" w:lineRule="auto"/>
-      </w:pPr>
-      <w:r>
-        <w:t>Miau</w:t>
-      </w:r>
-    </w:p>
-    <w:p>
-      <w:pPr>
-        <w:shd w:val="clear" w:color="auto" w:fill="F9D3A1" w:themeFill="accent1" w:themeFillTint="66"/>
-        <w:spacing w:line="276" w:lineRule="auto"/>
-      </w:pPr>
-      <w:r>
-        <w:t>Compruebe y documente el funcionamiento del controlador realizado en el robot real disponible en el laboratorio. Realice un ajuste de las ganancias del controlador si es necesario</w:t>
-      </w:r>
-    </w:p>
-    <w:p>
-      <w:pPr>
-        <w:spacing w:line="276" w:lineRule="auto"/>
-      </w:pPr>
-      <w:r>
-        <w:t>Miau</w:t>
-      </w:r>
-    </w:p>
-    <w:p>
-      <w:pPr>
         <w:pStyle w:val="Ttulo1"/>
         <w:spacing w:line="276" w:lineRule="auto"/>
       </w:pPr>
@@ -4690,11 +4660,7 @@
         <w:spacing w:line="276" w:lineRule="auto"/>
       </w:pPr>
       <w:r>
-        <w:t xml:space="preserve">Analizando este comportamiento con los valores de Eori y Edist, sumándole la experiencia de la anterior práctica en la que los valores probados con el Amigobot llegaban a un máximo de 0.9 rad/s de velocidad angular, buscamos los valores máximos Eori y Edist de una simulación que siga la circunferencia y comprobamos por </w:t>
-      </w:r>
-      <w:r>
-        <w:lastRenderedPageBreak/>
-        <w:t>que coeficiente podría multiplicarse para no superar el máximo de velocidad angular experimentado.</w:t>
+        <w:t>Analizando este comportamiento con los valores de Eori y Edist, sumándole la experiencia de la anterior práctica en la que los valores probados con el Amigobot llegaban a un máximo de 0.9 rad/s de velocidad angular, buscamos los valores máximos Eori y Edist de una simulación que siga la circunferencia y comprobamos por que coeficiente podría multiplicarse para no superar el máximo de velocidad angular experimentado.</w:t>
       </w:r>
     </w:p>
     <w:p>
@@ -4828,6 +4794,7 @@
         <w:spacing w:line="276" w:lineRule="auto"/>
       </w:pPr>
       <w:r>
+        <w:lastRenderedPageBreak/>
         <w:t>Considerando que el otro error fuese 0</w:t>
       </w:r>
     </w:p>
@@ -6891,7 +6858,7 @@
 </file>
 
 <file path=customXml/itemProps1.xml><?xml version="1.0" encoding="utf-8"?>
-<ds:datastoreItem xmlns:ds="http://schemas.openxmlformats.org/officeDocument/2006/customXml" ds:itemID="{038BB9D1-80CE-4A42-992C-22929EED2BEF}">
+<ds:datastoreItem xmlns:ds="http://schemas.openxmlformats.org/officeDocument/2006/customXml" ds:itemID="{4A989B02-B47D-4F2F-8438-5B041E5470B7}">
   <ds:schemaRefs>
     <ds:schemaRef ds:uri="http://schemas.openxmlformats.org/officeDocument/2006/bibliography"/>
   </ds:schemaRefs>

</xml_diff>